<commit_message>
actualizacion de los inconvenientes tecnicos
</commit_message>
<xml_diff>
--- a/docs/Presentacion Final/Obstaculos Tecnicos.docx
+++ b/docs/Presentacion Final/Obstaculos Tecnicos.docx
@@ -18,12 +18,7 @@
         <w:t>Técnicos</w:t>
       </w:r>
       <w:r>
-        <w:t xml:space="preserve"> Encontr</w:t>
-      </w:r>
-      <w:bookmarkStart w:id="0" w:name="_GoBack"/>
-      <w:bookmarkEnd w:id="0"/>
-      <w:r>
-        <w:t xml:space="preserve">ados </w:t>
+        <w:t xml:space="preserve"> Encontrados </w:t>
       </w:r>
     </w:p>
     <w:p>
@@ -40,6 +35,58 @@
     <w:p>
       <w:pPr>
         <w:pStyle w:val="Ttulo2"/>
+        <w:numPr>
+          <w:ilvl w:val="0"/>
+          <w:numId w:val="2"/>
+        </w:numPr>
+      </w:pPr>
+      <w:r>
+        <w:t>Spring y GWT</w:t>
+      </w:r>
+    </w:p>
+    <w:p>
+      <w:pPr>
+        <w:pStyle w:val="Prrafodelista"/>
+      </w:pPr>
+      <w:r>
+        <w:t>En la propuesta para iniciar el trabajo profesional se había pensado el uso del framework Spring para integrarlo con GWT, de manera de usar el patrón MVC.</w:t>
+      </w:r>
+    </w:p>
+    <w:p>
+      <w:pPr>
+        <w:pStyle w:val="Prrafodelista"/>
+      </w:pPr>
+      <w:r>
+        <w:t>Investigando un poco más la herramienta GWT y comenzando el desarrollo del mismo no</w:t>
+      </w:r>
+      <w:r>
+        <w:t>s dimos cuenta que no se requerí</w:t>
+      </w:r>
+      <w:r>
+        <w:t xml:space="preserve">a el uso del patrón MVC por parte del framework </w:t>
+      </w:r>
+      <w:proofErr w:type="spellStart"/>
+      <w:r>
+        <w:t>Srping</w:t>
+      </w:r>
+      <w:proofErr w:type="spellEnd"/>
+      <w:r>
+        <w:t xml:space="preserve">, ya que el propio GWT utiliza el patrón MVC con una muy fácil </w:t>
+      </w:r>
+      <w:r>
+        <w:t>implementació</w:t>
+      </w:r>
+      <w:r>
+        <w:t>n.</w:t>
+      </w:r>
+    </w:p>
+    <w:p>
+      <w:pPr>
+        <w:pStyle w:val="Ttulo2"/>
+        <w:numPr>
+          <w:ilvl w:val="0"/>
+          <w:numId w:val="2"/>
+        </w:numPr>
       </w:pPr>
       <w:r>
         <w:t>Arquitectura</w:t>
@@ -53,13 +100,33 @@
         <w:ind w:left="708"/>
       </w:pPr>
       <w:r>
-        <w:t xml:space="preserve">Se requiera separar en diferentes proyectos la aplicación GWT de manera que sea </w:t>
+        <w:t>Se requería</w:t>
+      </w:r>
+      <w:r>
+        <w:t xml:space="preserve"> separar en diferentes proyectos la aplicación GWT de manera que sea </w:t>
       </w:r>
       <w:r>
         <w:t>más</w:t>
       </w:r>
       <w:r>
-        <w:t xml:space="preserve"> fácil de mantener y trabajar entre varias personas. Lo que se intento es separar entre los servicios que acceden a BBDD (DAO y </w:t>
+        <w:t xml:space="preserve"> fácil de mantener y trabajar entre varias personas. </w:t>
+      </w:r>
+      <w:r>
+        <w:t xml:space="preserve">Se analizo y se llego a la conclusión de separar </w:t>
+      </w:r>
+      <w:r>
+        <w:t>entre los servicios que acceden a BBDD (</w:t>
+      </w:r>
+      <w:proofErr w:type="spellStart"/>
+      <w:r>
+        <w:t>DAO</w:t>
+      </w:r>
+      <w:r>
+        <w:t>s</w:t>
+      </w:r>
+      <w:proofErr w:type="spellEnd"/>
+      <w:r>
+        <w:t xml:space="preserve"> y </w:t>
       </w:r>
       <w:proofErr w:type="spellStart"/>
       <w:r>
@@ -67,7 +134,21 @@
       </w:r>
       <w:proofErr w:type="spellEnd"/>
       <w:r>
-        <w:t>), la vista de la aplicación, los servicios requeridos por la vista para funcionar y los componentes requeridos para la integración entre la vista y servicios.</w:t>
+        <w:t>), la vista de la aplicación, los servicios requeridos por la vista para funcionar y los componentes requeridos para la integración entre la vista y servicios</w:t>
+      </w:r>
+      <w:r>
+        <w:t xml:space="preserve"> (</w:t>
+      </w:r>
+      <w:proofErr w:type="spellStart"/>
+      <w:r>
+        <w:t>DTOs</w:t>
+      </w:r>
+      <w:proofErr w:type="spellEnd"/>
+      <w:r>
+        <w:t>)</w:t>
+      </w:r>
+      <w:r>
+        <w:t>.</w:t>
       </w:r>
     </w:p>
     <w:p>
@@ -75,7 +156,16 @@
         <w:ind w:left="708"/>
       </w:pPr>
       <w:r>
-        <w:t xml:space="preserve">Los obstáculos que se presentaron es que el IDE de </w:t>
+        <w:t>El</w:t>
+      </w:r>
+      <w:r>
+        <w:t xml:space="preserve"> </w:t>
+      </w:r>
+      <w:r>
+        <w:t>problema que se presentó</w:t>
+      </w:r>
+      <w:r>
+        <w:t xml:space="preserve"> es que el IDE de </w:t>
       </w:r>
       <w:r>
         <w:t>Eclipse</w:t>
@@ -87,12 +177,49 @@
         <w:t>permitía</w:t>
       </w:r>
       <w:r>
-        <w:t xml:space="preserve"> la integración de proyectos de la manera convencional de la aplicación, sino que hay que colocarlos como link del proyecto para que funcionen. Este link emula que el código que esta en otro proyecto, se encuentra en el mismo.</w:t>
+        <w:t xml:space="preserve"> la integración de proyectos de la manera convencional</w:t>
+      </w:r>
+      <w:r>
+        <w:t xml:space="preserve"> de una aplicación JAVA o J2EE.GWT buscaba su código en un único proyecto. </w:t>
+      </w:r>
+    </w:p>
+    <w:p>
+      <w:pPr>
+        <w:ind w:left="708"/>
+      </w:pPr>
+      <w:r>
+        <w:t xml:space="preserve">De esta manera se encontró una </w:t>
+      </w:r>
+      <w:proofErr w:type="spellStart"/>
+      <w:r>
+        <w:t>opcion</w:t>
+      </w:r>
+      <w:proofErr w:type="spellEnd"/>
+      <w:r>
+        <w:t xml:space="preserve"> de emular el código en un solo proyecto y que GWT no se diera cuenta de la separación de los mismos. La solución fue la de cambiar la “Importación” por el uso de “links” entre los proyectos a unir</w:t>
+      </w:r>
+      <w:r>
+        <w:t>.</w:t>
+      </w:r>
+      <w:r>
+        <w:t xml:space="preserve"> El link proporciona la ventaja de que un proyecto que </w:t>
+      </w:r>
+      <w:proofErr w:type="spellStart"/>
+      <w:r>
+        <w:t>linkea</w:t>
+      </w:r>
+      <w:proofErr w:type="spellEnd"/>
+      <w:r>
+        <w:t xml:space="preserve">, ve el código fuente del otro como si fuera propio. </w:t>
       </w:r>
     </w:p>
     <w:p>
       <w:pPr>
         <w:pStyle w:val="Ttulo2"/>
+        <w:numPr>
+          <w:ilvl w:val="0"/>
+          <w:numId w:val="2"/>
+        </w:numPr>
       </w:pPr>
       <w:r>
         <w:t xml:space="preserve">Servicios de </w:t>
@@ -106,25 +233,51 @@
         <w:pStyle w:val="Prrafodelista"/>
       </w:pPr>
       <w:r>
-        <w:t>Se eligió</w:t>
+        <w:t xml:space="preserve">Se </w:t>
+      </w:r>
+      <w:r>
+        <w:t>eligió</w:t>
       </w:r>
       <w:r>
         <w:t xml:space="preserve"> </w:t>
       </w:r>
       <w:r>
-        <w:t>el framework GWT</w:t>
+        <w:t>GWT</w:t>
       </w:r>
       <w:r>
         <w:t xml:space="preserve"> </w:t>
       </w:r>
       <w:r>
-        <w:t>para</w:t>
-      </w:r>
-      <w:r>
-        <w:t xml:space="preserve"> desarrollo</w:t>
-      </w:r>
-      <w:r>
-        <w:t>, con el objetivo de facilitar el diseño y  velocidad dela aplicación ya que termina trab</w:t>
+        <w:t xml:space="preserve">como leguaje para el </w:t>
+      </w:r>
+      <w:r>
+        <w:t>desarrollo</w:t>
+      </w:r>
+      <w:r>
+        <w:t xml:space="preserve"> de la aplicación Tempore</w:t>
+      </w:r>
+      <w:r>
+        <w:t>, con el objetivo de facilitar el diseño</w:t>
+      </w:r>
+      <w:r>
+        <w:t xml:space="preserve"> (Look and </w:t>
+      </w:r>
+      <w:proofErr w:type="spellStart"/>
+      <w:r>
+        <w:t>Feel</w:t>
+      </w:r>
+      <w:proofErr w:type="spellEnd"/>
+      <w:r>
+        <w:t>)</w:t>
+      </w:r>
+      <w:r>
+        <w:t xml:space="preserve"> y  </w:t>
+      </w:r>
+      <w:r>
+        <w:t xml:space="preserve">la </w:t>
+      </w:r>
+      <w:r>
+        <w:t>velocidad dela aplicación ya que termina trab</w:t>
       </w:r>
       <w:r>
         <w:t>ajando con JavaS</w:t>
@@ -141,58 +294,160 @@
         <w:pStyle w:val="Prrafodelista"/>
       </w:pPr>
       <w:r>
-        <w:t>SmartGWT trabaja en base al framework GWT y este trabaja con la particularidad básica de trabajar todos sus servicios asincrónicamente (AJAX).</w:t>
-      </w:r>
-    </w:p>
-    <w:p>
-      <w:pPr>
-        <w:pStyle w:val="Prrafodelista"/>
-      </w:pPr>
-    </w:p>
-    <w:p>
-      <w:pPr>
-        <w:pStyle w:val="Prrafodelista"/>
-      </w:pPr>
-      <w:r>
-        <w:t>Se tuvo muchos obstáculos al tener que pensar la aplicación de esa manera y tener en cuenta cuando requeríamos la sincronización de servicios debido a que se requerían unos a otros.</w:t>
-      </w:r>
+        <w:t xml:space="preserve">Luego se encontró el framework </w:t>
+      </w:r>
+      <w:proofErr w:type="spellStart"/>
+      <w:r>
+        <w:t>SmartGWT</w:t>
+      </w:r>
+      <w:proofErr w:type="spellEnd"/>
       <w:r>
         <w:t xml:space="preserve"> </w:t>
       </w:r>
       <w:r>
-        <w:t xml:space="preserve">Por ejemplo para solicitar las tareas de un proyecto primero se tenia que descargar los proyectos de ese usuario y luego las tareas del mismo, de lo contrario el servicio retornaba error por que no sabia que tareas bajar. </w:t>
-      </w:r>
+        <w:t xml:space="preserve">que </w:t>
+      </w:r>
+      <w:r>
+        <w:t>trabaja en base a GWT</w:t>
+      </w:r>
+      <w:r>
+        <w:t>. Este mejoraba aun más el diseño y el desarrollo del mismo</w:t>
+      </w:r>
+      <w:r>
+        <w:t>.</w:t>
+      </w:r>
+    </w:p>
+    <w:p>
+      <w:pPr>
+        <w:pStyle w:val="Prrafodelista"/>
+      </w:pPr>
+    </w:p>
+    <w:p>
+      <w:pPr>
+        <w:pStyle w:val="Prrafodelista"/>
+      </w:pPr>
       <w:r>
         <w:t>Hubo</w:t>
       </w:r>
       <w:r>
-        <w:t xml:space="preserve"> dos soluciones distintas para este obstáculo. La primera fue la encadenar servicios de manera que cuando un servicio entregaba la respuesta se realizaba la solicitud del </w:t>
-      </w:r>
-      <w:r>
-        <w:t>segundo</w:t>
-      </w:r>
-      <w:r>
-        <w:t xml:space="preserve"> y </w:t>
-      </w:r>
-      <w:r>
-        <w:t>así</w:t>
-      </w:r>
-      <w:r>
-        <w:t xml:space="preserve"> tantos servicios como se requiriera unir. </w:t>
-      </w:r>
-    </w:p>
-    <w:p>
-      <w:pPr>
-        <w:pStyle w:val="Prrafodelista"/>
-      </w:pPr>
-      <w:r>
-        <w:t xml:space="preserve">Pero encontramos que la solución anterior no era prolija cuando se trataba de sincronizar paneles diferentes ya que eran paquetes de códigos diferentes de manera que se </w:t>
-      </w:r>
-      <w:r>
-        <w:t>eligió</w:t>
-      </w:r>
-      <w:r>
-        <w:t xml:space="preserve"> una segunda solución, la de utilizar el patrón </w:t>
+        <w:t xml:space="preserve"> dos grandes </w:t>
+      </w:r>
+      <w:r>
+        <w:t>obstáculos</w:t>
+      </w:r>
+      <w:r>
+        <w:t xml:space="preserve"> sobre la elección GWT y </w:t>
+      </w:r>
+      <w:proofErr w:type="spellStart"/>
+      <w:r>
+        <w:t>SmartGWT</w:t>
+      </w:r>
+      <w:proofErr w:type="spellEnd"/>
+      <w:r>
+        <w:t xml:space="preserve">. </w:t>
+      </w:r>
+    </w:p>
+    <w:p>
+      <w:pPr>
+        <w:pStyle w:val="Prrafodelista"/>
+      </w:pPr>
+      <w:r>
+        <w:t>El primero y totalmente esperado era el desconocimiento del lenguaje. Aunque ayudo bastante que sea java, GWT tiene varias particularidades de las que hay que acostumbrarse. Por ejemplo, el código es recompilado cada vez que se quiere desplegar la aplicación, debido a que</w:t>
+      </w:r>
+      <w:r>
+        <w:t xml:space="preserve"> es </w:t>
+      </w:r>
+      <w:proofErr w:type="spellStart"/>
+      <w:r>
+        <w:t>javascript</w:t>
+      </w:r>
+      <w:proofErr w:type="spellEnd"/>
+      <w:r>
+        <w:t xml:space="preserve"> lo se ejecuta al final. </w:t>
+      </w:r>
+      <w:r>
+        <w:t>También</w:t>
+      </w:r>
+      <w:r>
+        <w:t xml:space="preserve"> el desarrollo del </w:t>
+      </w:r>
+      <w:proofErr w:type="spellStart"/>
+      <w:r>
+        <w:t>frontend</w:t>
+      </w:r>
+      <w:proofErr w:type="spellEnd"/>
+      <w:r>
+        <w:t xml:space="preserve"> era lento ya que no se conocía ningún componente de la vista y había que investigar todas las propiedades del mismo.</w:t>
+      </w:r>
+    </w:p>
+    <w:p>
+      <w:pPr>
+        <w:pStyle w:val="Prrafodelista"/>
+      </w:pPr>
+      <w:r>
+        <w:t xml:space="preserve">El segundo obstáculo era en el desarrollo de los servicios, ya que al desarrollar el </w:t>
+      </w:r>
+      <w:proofErr w:type="spellStart"/>
+      <w:r>
+        <w:t>frontend</w:t>
+      </w:r>
+      <w:proofErr w:type="spellEnd"/>
+      <w:r>
+        <w:t xml:space="preserve"> debía pensarse como un desarrollo de una aplicación java de escritorio (swing), con eventos y acciones asincrónicas que hacen difícil la sincronización de componentes.</w:t>
+      </w:r>
+    </w:p>
+    <w:p>
+      <w:pPr>
+        <w:pStyle w:val="Prrafodelista"/>
+      </w:pPr>
+    </w:p>
+    <w:p>
+      <w:pPr>
+        <w:pStyle w:val="Prrafodelista"/>
+      </w:pPr>
+      <w:r>
+        <w:t xml:space="preserve">Para el primer problema, era cuestión de usar el lenguaje y los componentes. De a poco se comenzó a entender como funcionaban e interactuaban entre ellos. </w:t>
+      </w:r>
+    </w:p>
+    <w:p>
+      <w:pPr>
+        <w:pStyle w:val="Prrafodelista"/>
+      </w:pPr>
+      <w:r>
+        <w:t>Para el segu</w:t>
+      </w:r>
+      <w:r>
+        <w:t>n</w:t>
+      </w:r>
+      <w:r>
+        <w:t>do problema se había solucionado llamando los servicios de manera anidada. Llamar al prim</w:t>
+      </w:r>
+      <w:r>
+        <w:t>er servicio re</w:t>
+      </w:r>
+      <w:r>
+        <w:t>querido y en la respuesta que daba invocar al servicio que dependía de este y así sucesivamente.</w:t>
+      </w:r>
+      <w:r>
+        <w:t xml:space="preserve"> </w:t>
+      </w:r>
+      <w:r>
+        <w:t xml:space="preserve">Esta solución no era </w:t>
+      </w:r>
+      <w:r>
+        <w:t>prolija cuando se t</w:t>
+      </w:r>
+      <w:r>
+        <w:t>r</w:t>
+      </w:r>
+      <w:r>
+        <w:t>ataba de sincronizar paneles diferentes ya que eran paquetes de códigos diferentes</w:t>
+      </w:r>
+      <w:r>
+        <w:t xml:space="preserve">. La solución para esto fue la </w:t>
+      </w:r>
+      <w:r>
+        <w:t xml:space="preserve">de utilizar el patrón </w:t>
       </w:r>
       <w:proofErr w:type="spellStart"/>
       <w:r>
@@ -224,46 +479,390 @@
     <w:p>
       <w:pPr>
         <w:pStyle w:val="Ttulo2"/>
-      </w:pPr>
-      <w:r>
-        <w:t>Spring y GWT</w:t>
-      </w:r>
-    </w:p>
-    <w:p>
-      <w:pPr>
-        <w:pStyle w:val="Prrafodelista"/>
-      </w:pPr>
-      <w:r>
-        <w:t>Remplazo</w:t>
-      </w:r>
-      <w:r>
-        <w:t xml:space="preserve"> del uso del framework Spring para uso de patrón MVC. Se termino utilizando el propio GWT una estructura de implementación de servicios y </w:t>
-      </w:r>
-      <w:r>
-        <w:t>vistas bien encapsuladas</w:t>
+        <w:numPr>
+          <w:ilvl w:val="0"/>
+          <w:numId w:val="2"/>
+        </w:numPr>
+      </w:pPr>
+      <w:r>
+        <w:t xml:space="preserve">Framework </w:t>
+      </w:r>
+      <w:proofErr w:type="spellStart"/>
+      <w:r>
+        <w:t>Hibernate</w:t>
+      </w:r>
+      <w:proofErr w:type="spellEnd"/>
+      <w:r>
+        <w:t xml:space="preserve"> y </w:t>
+      </w:r>
+      <w:proofErr w:type="spellStart"/>
+      <w:r>
+        <w:t>Jetty</w:t>
+      </w:r>
+      <w:proofErr w:type="spellEnd"/>
+      <w:r>
+        <w:t>:</w:t>
+      </w:r>
+    </w:p>
+    <w:p>
+      <w:pPr>
+        <w:pStyle w:val="Prrafodelista"/>
+      </w:pPr>
+      <w:r>
+        <w:t xml:space="preserve">Se eligió el framework </w:t>
+      </w:r>
+      <w:proofErr w:type="spellStart"/>
+      <w:r>
+        <w:t>Hibernate</w:t>
+      </w:r>
+      <w:proofErr w:type="spellEnd"/>
+      <w:r>
+        <w:t xml:space="preserve"> como ORM para implementar los servicios que acceden a la BBDD. Se implementaron los servicios y entidades de la BBDD, pero cuando se intento realizar la integración con GWT no funcionaba. Diciendo que una clase requerida por </w:t>
+      </w:r>
+      <w:proofErr w:type="spellStart"/>
+      <w:r>
+        <w:t>Hibernate</w:t>
+      </w:r>
+      <w:proofErr w:type="spellEnd"/>
+      <w:r>
+        <w:t xml:space="preserve"> no existía.</w:t>
+      </w:r>
+    </w:p>
+    <w:p>
+      <w:pPr>
+        <w:pStyle w:val="Prrafodelista"/>
+      </w:pPr>
+    </w:p>
+    <w:p>
+      <w:pPr>
+        <w:pStyle w:val="Prrafodelista"/>
+      </w:pPr>
+      <w:r>
+        <w:t xml:space="preserve">Luego de un par de semanas de revisar el código, ver foros de </w:t>
+      </w:r>
+      <w:proofErr w:type="spellStart"/>
+      <w:r>
+        <w:t>Hibernate</w:t>
+      </w:r>
+      <w:proofErr w:type="spellEnd"/>
+      <w:r>
+        <w:t xml:space="preserve"> y GWT</w:t>
       </w:r>
       <w:r>
         <w:t>.</w:t>
       </w:r>
+      <w:r>
+        <w:t xml:space="preserve"> Encontramos que el problema </w:t>
+      </w:r>
+      <w:proofErr w:type="spellStart"/>
+      <w:r>
+        <w:t>residia</w:t>
+      </w:r>
+      <w:proofErr w:type="spellEnd"/>
+      <w:r>
+        <w:t xml:space="preserve"> en el conflicto de una librería que traía el servidor de aplicaciones que traía por defecto el GWT (</w:t>
+      </w:r>
+      <w:proofErr w:type="spellStart"/>
+      <w:r>
+        <w:t>Jetty</w:t>
+      </w:r>
+      <w:proofErr w:type="spellEnd"/>
+      <w:r>
+        <w:t xml:space="preserve">). La librería que utilizaba el servidor </w:t>
+      </w:r>
+      <w:proofErr w:type="spellStart"/>
+      <w:r>
+        <w:t>Jetty</w:t>
+      </w:r>
+      <w:proofErr w:type="spellEnd"/>
+      <w:r>
+        <w:t xml:space="preserve"> era </w:t>
+      </w:r>
+      <w:proofErr w:type="gramStart"/>
+      <w:r>
+        <w:t>mas</w:t>
+      </w:r>
+      <w:proofErr w:type="gramEnd"/>
+      <w:r>
+        <w:t xml:space="preserve"> antigua y al parecer cuando realizábamos la integración tomaba primero este </w:t>
+      </w:r>
+      <w:proofErr w:type="spellStart"/>
+      <w:r>
+        <w:t>jar</w:t>
+      </w:r>
+      <w:proofErr w:type="spellEnd"/>
+      <w:r>
+        <w:t xml:space="preserve"> antes que las librerías de </w:t>
+      </w:r>
+      <w:proofErr w:type="spellStart"/>
+      <w:r>
+        <w:t>hibernate</w:t>
+      </w:r>
+      <w:proofErr w:type="spellEnd"/>
+      <w:r>
+        <w:t xml:space="preserve">. </w:t>
+      </w:r>
+      <w:r>
+        <w:t xml:space="preserve"> </w:t>
+      </w:r>
+    </w:p>
+    <w:p>
+      <w:pPr>
+        <w:pStyle w:val="Prrafodelista"/>
+      </w:pPr>
+    </w:p>
+    <w:p>
+      <w:pPr>
+        <w:pStyle w:val="Prrafodelista"/>
+      </w:pPr>
+      <w:r>
+        <w:t xml:space="preserve">La solución fue la de remplazar el servidor Web </w:t>
+      </w:r>
+      <w:proofErr w:type="spellStart"/>
+      <w:r>
+        <w:t>Jetty</w:t>
+      </w:r>
+      <w:proofErr w:type="spellEnd"/>
+      <w:r>
+        <w:t xml:space="preserve"> por el Apache </w:t>
+      </w:r>
+      <w:proofErr w:type="spellStart"/>
+      <w:r>
+        <w:t>Tomcat</w:t>
+      </w:r>
+      <w:proofErr w:type="spellEnd"/>
+      <w:r>
+        <w:t xml:space="preserve"> 7.0, que no tenia la librería en conflicto.</w:t>
+      </w:r>
+      <w:r>
+        <w:t xml:space="preserve"> </w:t>
+      </w:r>
+    </w:p>
+    <w:p>
+      <w:pPr>
+        <w:pStyle w:val="Prrafodelista"/>
+      </w:pPr>
+      <w:r>
+        <w:t xml:space="preserve">Se requirió tiempo para lograr configurar el </w:t>
+      </w:r>
+      <w:proofErr w:type="spellStart"/>
+      <w:r>
+        <w:t>Tomcat</w:t>
+      </w:r>
+      <w:proofErr w:type="spellEnd"/>
+      <w:r>
+        <w:t xml:space="preserve"> correctamente con GWT y en modo </w:t>
+      </w:r>
+      <w:proofErr w:type="spellStart"/>
+      <w:r>
+        <w:t>debug</w:t>
+      </w:r>
+      <w:proofErr w:type="spellEnd"/>
+      <w:r>
+        <w:t>.</w:t>
+      </w:r>
     </w:p>
     <w:p>
       <w:pPr>
         <w:pStyle w:val="Ttulo2"/>
+        <w:numPr>
+          <w:ilvl w:val="0"/>
+          <w:numId w:val="2"/>
+        </w:numPr>
+      </w:pPr>
+      <w:r>
+        <w:t xml:space="preserve">Uso de </w:t>
+      </w:r>
+      <w:proofErr w:type="spellStart"/>
+      <w:r>
+        <w:t>DBUnit</w:t>
+      </w:r>
+      <w:proofErr w:type="spellEnd"/>
+    </w:p>
+    <w:p>
+      <w:pPr>
+        <w:pStyle w:val="Prrafodelista"/>
+      </w:pPr>
+      <w:r>
+        <w:t xml:space="preserve">Se </w:t>
+      </w:r>
+      <w:r>
+        <w:t xml:space="preserve">deseaba mantener un </w:t>
+      </w:r>
+      <w:r>
+        <w:t xml:space="preserve">testeo continuo a los </w:t>
+      </w:r>
+      <w:proofErr w:type="spellStart"/>
+      <w:r>
+        <w:t>DAOs</w:t>
+      </w:r>
+      <w:proofErr w:type="spellEnd"/>
+      <w:r>
+        <w:t xml:space="preserve"> desarrollados </w:t>
+      </w:r>
+      <w:r>
+        <w:t xml:space="preserve">de manera que cualquier cambio en la BBDD podríamos detectar rápidamente el impacto en estos. </w:t>
+      </w:r>
+    </w:p>
+    <w:p>
+      <w:pPr>
+        <w:pStyle w:val="Prrafodelista"/>
+      </w:pPr>
+      <w:r>
+        <w:t>El problema que encontramos al intentar realizar este tipo de test continuo es que para probar servicios que tienen impacto en BBDD, es que necesitamos conocer que hay en la BBDD inicialmente para luego conocer el estado final con el que quedara para realizar la verificación del servicio.</w:t>
+      </w:r>
+    </w:p>
+    <w:p>
+      <w:pPr>
+        <w:pStyle w:val="Prrafodelista"/>
+      </w:pPr>
+      <w:r>
+        <w:t xml:space="preserve">Para este tipo de pruebas se nos </w:t>
+      </w:r>
+      <w:proofErr w:type="spellStart"/>
+      <w:r>
+        <w:t>sugirio</w:t>
+      </w:r>
+      <w:proofErr w:type="spellEnd"/>
+      <w:r>
+        <w:t xml:space="preserve"> </w:t>
+      </w:r>
+      <w:r>
+        <w:t xml:space="preserve">el uso </w:t>
+      </w:r>
+      <w:r>
+        <w:t>el framework</w:t>
+      </w:r>
+      <w:r>
+        <w:t xml:space="preserve"> </w:t>
+      </w:r>
+      <w:proofErr w:type="spellStart"/>
+      <w:r>
+        <w:t>DBUnit</w:t>
+      </w:r>
+      <w:proofErr w:type="spellEnd"/>
+      <w:r>
+        <w:t xml:space="preserve">. Este framework se encargaba de poblar la BBDD a través de un XML y luego a través de otros XML </w:t>
+      </w:r>
+      <w:proofErr w:type="spellStart"/>
+      <w:r>
+        <w:t>verficiar</w:t>
+      </w:r>
+      <w:proofErr w:type="spellEnd"/>
+      <w:r>
+        <w:t xml:space="preserve"> el estado final de los mismos.</w:t>
+      </w:r>
+    </w:p>
+    <w:p>
+      <w:pPr>
+        <w:pStyle w:val="Ttulo2"/>
+        <w:numPr>
+          <w:ilvl w:val="0"/>
+          <w:numId w:val="2"/>
+        </w:numPr>
       </w:pPr>
       <w:r>
         <w:t xml:space="preserve">Framework </w:t>
       </w:r>
       <w:proofErr w:type="spellStart"/>
       <w:r>
+        <w:t>Dozer</w:t>
+      </w:r>
+      <w:proofErr w:type="spellEnd"/>
+      <w:r>
+        <w:t>:</w:t>
+      </w:r>
+    </w:p>
+    <w:p>
+      <w:pPr>
+        <w:pStyle w:val="Prrafodelista"/>
+      </w:pPr>
+      <w:r>
+        <w:t xml:space="preserve">La aplicación utiliza la </w:t>
+      </w:r>
+      <w:proofErr w:type="spellStart"/>
+      <w:r>
+        <w:t>entities</w:t>
+      </w:r>
+      <w:proofErr w:type="spellEnd"/>
+      <w:r>
+        <w:t xml:space="preserve"> para el acceso a BBDD y DTO para la comunicación con la vista. </w:t>
+      </w:r>
+      <w:r>
+        <w:t xml:space="preserve">Ambas capas tienen los mismos datos (mismo POJOS), por lo que se encontró muy tedioso la copia de todos los atributos cuando se trataba de pasar la información de la </w:t>
+      </w:r>
+      <w:proofErr w:type="spellStart"/>
+      <w:r>
+        <w:t>entities</w:t>
+      </w:r>
+      <w:proofErr w:type="spellEnd"/>
+      <w:r>
+        <w:t xml:space="preserve"> a los DTO.</w:t>
+      </w:r>
+    </w:p>
+    <w:p>
+      <w:pPr>
+        <w:pStyle w:val="Prrafodelista"/>
+      </w:pPr>
+      <w:r>
+        <w:lastRenderedPageBreak/>
+        <w:t>Por este motivo se busco una herramienta que automatice la copia de entidades (</w:t>
+      </w:r>
+      <w:proofErr w:type="spellStart"/>
+      <w:r>
+        <w:t>mapper</w:t>
+      </w:r>
+      <w:proofErr w:type="spellEnd"/>
+      <w:r>
+        <w:t xml:space="preserve"> de </w:t>
+      </w:r>
+      <w:proofErr w:type="spellStart"/>
+      <w:r>
+        <w:t>Bean</w:t>
+      </w:r>
+      <w:proofErr w:type="spellEnd"/>
+      <w:r>
+        <w:t xml:space="preserve"> a </w:t>
+      </w:r>
+      <w:proofErr w:type="spellStart"/>
+      <w:r>
+        <w:t>Bean</w:t>
+      </w:r>
+      <w:proofErr w:type="spellEnd"/>
+      <w:r>
+        <w:t xml:space="preserve">). Entre varias opciones se selecciona la opción de </w:t>
+      </w:r>
+      <w:proofErr w:type="spellStart"/>
+      <w:r>
+        <w:t>Dozer</w:t>
+      </w:r>
+      <w:proofErr w:type="spellEnd"/>
+      <w:r>
+        <w:t xml:space="preserve"> debido a la fácil implementación que tiene</w:t>
+      </w:r>
+      <w:r>
+        <w:t>.</w:t>
+      </w:r>
+    </w:p>
+    <w:p>
+      <w:pPr>
+        <w:pStyle w:val="Ttulo2"/>
+        <w:numPr>
+          <w:ilvl w:val="0"/>
+          <w:numId w:val="2"/>
+        </w:numPr>
+      </w:pPr>
+      <w:proofErr w:type="spellStart"/>
+      <w:r>
         <w:t>Hibernate</w:t>
       </w:r>
       <w:proofErr w:type="spellEnd"/>
       <w:r>
-        <w:t xml:space="preserve"> y </w:t>
-      </w:r>
-      <w:proofErr w:type="spellStart"/>
-      <w:r>
-        <w:t>Jetty</w:t>
+        <w:t xml:space="preserve"> </w:t>
+      </w:r>
+      <w:proofErr w:type="spellStart"/>
+      <w:r>
+        <w:t>Session</w:t>
       </w:r>
       <w:proofErr w:type="spellEnd"/>
       <w:r>
@@ -275,31 +874,32 @@
         <w:pStyle w:val="Prrafodelista"/>
       </w:pPr>
       <w:r>
-        <w:t xml:space="preserve">Integración del framework </w:t>
-      </w:r>
-      <w:proofErr w:type="spellStart"/>
-      <w:r>
-        <w:t>Hibernate</w:t>
-      </w:r>
-      <w:proofErr w:type="spellEnd"/>
-      <w:r>
-        <w:t xml:space="preserve"> con GWT y Servidor Web </w:t>
-      </w:r>
-      <w:proofErr w:type="spellStart"/>
-      <w:r>
-        <w:t>Jetty</w:t>
-      </w:r>
-      <w:proofErr w:type="spellEnd"/>
-      <w:r>
-        <w:t xml:space="preserve"> (servidor por defecto de GWT). La versión del framework </w:t>
-      </w:r>
-      <w:proofErr w:type="spellStart"/>
-      <w:r>
-        <w:t>Jetty</w:t>
-      </w:r>
-      <w:proofErr w:type="spellEnd"/>
-      <w:r>
-        <w:t xml:space="preserve"> que venia por defe3cto con la versión de GWT utilizaba una librería (JPA) de </w:t>
+        <w:t xml:space="preserve">Se encontró problemas de </w:t>
+      </w:r>
+      <w:r>
+        <w:t xml:space="preserve">sincronización de servicios </w:t>
+      </w:r>
+      <w:proofErr w:type="spellStart"/>
+      <w:r>
+        <w:t>DAOs</w:t>
+      </w:r>
+      <w:proofErr w:type="spellEnd"/>
+      <w:r>
+        <w:t xml:space="preserve">. Cuando varios servicios se invocaban simultáneamente (buscar el </w:t>
+      </w:r>
+      <w:r>
+        <w:t>detalle</w:t>
+      </w:r>
+      <w:r>
+        <w:t xml:space="preserve"> de las tareas) varios utilizaban la misma sesión y el primero de los servicios que terminaba de usarla la cerraba y quedaban todos los demás trabados con la sesión cerrada.</w:t>
+      </w:r>
+    </w:p>
+    <w:p>
+      <w:pPr>
+        <w:pStyle w:val="Prrafodelista"/>
+      </w:pPr>
+      <w:r>
+        <w:t xml:space="preserve">La solución fue la de crear una clase que sincronizaba el pedido de sesión de </w:t>
       </w:r>
       <w:proofErr w:type="spellStart"/>
       <w:r>
@@ -307,406 +907,345 @@
       </w:r>
       <w:proofErr w:type="spellEnd"/>
       <w:r>
-        <w:t xml:space="preserve"> desactualizada y que traiga conflictos con el </w:t>
-      </w:r>
+        <w:t xml:space="preserve"> y que con cada solicitud se crea una nueva e independiente al resto.</w:t>
+      </w:r>
+    </w:p>
+    <w:p>
+      <w:pPr>
+        <w:pStyle w:val="Ttulo2"/>
+        <w:numPr>
+          <w:ilvl w:val="0"/>
+          <w:numId w:val="2"/>
+        </w:numPr>
+      </w:pPr>
+      <w:r>
+        <w:t>Framework para la generación de Reportes (</w:t>
+      </w:r>
+      <w:r>
+        <w:t>GWT-</w:t>
+      </w:r>
+      <w:proofErr w:type="spellStart"/>
+      <w:r>
+        <w:t>Visaulization</w:t>
+      </w:r>
+      <w:proofErr w:type="spellEnd"/>
+      <w:r>
+        <w:t>)</w:t>
+      </w:r>
+    </w:p>
+    <w:p>
+      <w:pPr>
+        <w:pStyle w:val="Prrafodelista"/>
+      </w:pPr>
+      <w:r>
+        <w:t xml:space="preserve">Los reportes que </w:t>
+      </w:r>
+      <w:r>
+        <w:t>ofrecía</w:t>
+      </w:r>
+      <w:r>
+        <w:t xml:space="preserve"> el framework </w:t>
+      </w:r>
+      <w:proofErr w:type="spellStart"/>
+      <w:r>
+        <w:t>smartgwt</w:t>
+      </w:r>
+      <w:proofErr w:type="spellEnd"/>
+      <w:r>
+        <w:t xml:space="preserve"> eran pagos.</w:t>
+      </w:r>
+      <w:r>
+        <w:t xml:space="preserve"> Por lo que se </w:t>
+      </w:r>
+      <w:r>
+        <w:t>decidió</w:t>
+      </w:r>
+      <w:r>
+        <w:t xml:space="preserve"> investigar otros </w:t>
+      </w:r>
+      <w:proofErr w:type="spellStart"/>
+      <w:r>
+        <w:t>frameworks</w:t>
+      </w:r>
+      <w:proofErr w:type="spellEnd"/>
+      <w:r>
+        <w:t xml:space="preserve"> </w:t>
+      </w:r>
+      <w:r>
+        <w:t>gratuitos</w:t>
+      </w:r>
+      <w:r>
+        <w:t xml:space="preserve">. </w:t>
+      </w:r>
+    </w:p>
+    <w:p>
+      <w:pPr>
+        <w:pStyle w:val="Prrafodelista"/>
+      </w:pPr>
+      <w:r>
+        <w:t xml:space="preserve">El problema es que los que se encontraron estaban </w:t>
+      </w:r>
+      <w:r>
+        <w:t xml:space="preserve">todos </w:t>
+      </w:r>
+      <w:r>
+        <w:t>desa</w:t>
+      </w:r>
+      <w:r>
+        <w:t xml:space="preserve">rrollados sobre GWT y no sobre </w:t>
+      </w:r>
+      <w:proofErr w:type="spellStart"/>
+      <w:r>
+        <w:t>S</w:t>
+      </w:r>
+      <w:r>
+        <w:t>martGWT</w:t>
+      </w:r>
+      <w:proofErr w:type="spellEnd"/>
+      <w:r>
+        <w:t xml:space="preserve">. Este inconveniente trajo el problema que el reporte no podía ser </w:t>
+      </w:r>
+      <w:r>
+        <w:t>adherido</w:t>
+      </w:r>
+      <w:r>
+        <w:t xml:space="preserve"> a los </w:t>
+      </w:r>
+      <w:proofErr w:type="spellStart"/>
+      <w:r>
+        <w:t>layout</w:t>
+      </w:r>
+      <w:proofErr w:type="spellEnd"/>
+      <w:r>
+        <w:t xml:space="preserve"> </w:t>
+      </w:r>
+      <w:r>
+        <w:t xml:space="preserve">propios de </w:t>
+      </w:r>
+      <w:proofErr w:type="spellStart"/>
+      <w:r>
+        <w:t>SmartG</w:t>
+      </w:r>
+      <w:r>
+        <w:t>wt</w:t>
+      </w:r>
+      <w:proofErr w:type="spellEnd"/>
+      <w:r>
+        <w:t xml:space="preserve">. </w:t>
+      </w:r>
+    </w:p>
+    <w:p>
+      <w:pPr>
+        <w:pStyle w:val="Prrafodelista"/>
+      </w:pPr>
+    </w:p>
+    <w:p>
+      <w:pPr>
+        <w:pStyle w:val="Prrafodelista"/>
+      </w:pPr>
+      <w:r>
+        <w:t xml:space="preserve">La solución fue la de </w:t>
+      </w:r>
+      <w:r>
+        <w:t xml:space="preserve">utilizar </w:t>
+      </w:r>
+      <w:r>
+        <w:t>código JSNI (</w:t>
+      </w:r>
+      <w:r>
+        <w:t>JavaS</w:t>
+      </w:r>
+      <w:r>
+        <w:t xml:space="preserve">cript </w:t>
+      </w:r>
+      <w:proofErr w:type="spellStart"/>
+      <w:r>
+        <w:t>Native</w:t>
+      </w:r>
+      <w:proofErr w:type="spellEnd"/>
+      <w:r>
+        <w:t xml:space="preserve"> Interface)</w:t>
+      </w:r>
+      <w:r>
+        <w:t>. JSNI es una manera de escribir en GWT código directamente en JavaScript</w:t>
+      </w:r>
+      <w:r>
+        <w:t xml:space="preserve"> para realizar la adaptación entre los dos componentes. </w:t>
+      </w:r>
+    </w:p>
+    <w:p>
+      <w:pPr>
+        <w:pStyle w:val="Prrafodelista"/>
+        <w:rPr>
+          <w:u w:val="single"/>
+        </w:rPr>
+      </w:pPr>
+      <w:r>
+        <w:t xml:space="preserve">De esta manera para cada uno de los reportes se invoca a través de JNDI para que se acople al </w:t>
+      </w:r>
+      <w:proofErr w:type="spellStart"/>
+      <w:r>
+        <w:t>Layout</w:t>
+      </w:r>
+      <w:proofErr w:type="spellEnd"/>
+      <w:r>
+        <w:t xml:space="preserve"> de </w:t>
+      </w:r>
+      <w:proofErr w:type="spellStart"/>
+      <w:r>
+        <w:t>SmartGWT</w:t>
+      </w:r>
+      <w:proofErr w:type="spellEnd"/>
+      <w:r>
+        <w:t>.</w:t>
+      </w:r>
+    </w:p>
+    <w:p>
+      <w:pPr>
+        <w:pStyle w:val="Ttulo2"/>
+        <w:numPr>
+          <w:ilvl w:val="0"/>
+          <w:numId w:val="2"/>
+        </w:numPr>
+      </w:pPr>
+      <w:r>
+        <w:t>Carga de imágenes en GWT y SmartGWT</w:t>
+      </w:r>
+    </w:p>
+    <w:p>
+      <w:pPr>
+        <w:pStyle w:val="Prrafodelista"/>
+      </w:pPr>
+      <w:r>
+        <w:t>La carga de imágenes en GWT es complicada</w:t>
+      </w:r>
+      <w:r>
+        <w:t xml:space="preserve">, debido a que </w:t>
+      </w:r>
+      <w:r>
+        <w:t>todos</w:t>
+      </w:r>
+      <w:r>
+        <w:t xml:space="preserve"> los servicios son asincrónicos e independientes. El problema que encontramos fue que teníamos el manejo  </w:t>
+      </w:r>
+      <w:r>
+        <w:t>de los usuarios</w:t>
+      </w:r>
+      <w:r>
+        <w:t xml:space="preserve"> y queríamos que estos puedan llegar a cargar imágenes a sus perfiles de manera que luego en la asignación pueda </w:t>
+      </w:r>
+      <w:r>
+        <w:t>realizarse</w:t>
+      </w:r>
+      <w:r>
+        <w:t xml:space="preserve"> en forma mucho </w:t>
+      </w:r>
+      <w:r>
+        <w:t>más</w:t>
+      </w:r>
+      <w:r>
+        <w:t xml:space="preserve"> amigable.</w:t>
+      </w:r>
+      <w:r>
+        <w:t xml:space="preserve"> Al intentar realizar esto con un </w:t>
+      </w:r>
+      <w:proofErr w:type="spellStart"/>
+      <w:r>
+        <w:t>form</w:t>
+      </w:r>
+      <w:proofErr w:type="spellEnd"/>
+      <w:r>
+        <w:t xml:space="preserve"> de </w:t>
+      </w:r>
+      <w:proofErr w:type="spellStart"/>
+      <w:r>
+        <w:t>Smartgwt</w:t>
+      </w:r>
+      <w:proofErr w:type="spellEnd"/>
+      <w:r>
+        <w:t xml:space="preserve"> nos dimos cuenta que este no soporta imágenes como ítems del </w:t>
+      </w:r>
+      <w:proofErr w:type="spellStart"/>
+      <w:r>
+        <w:t>form</w:t>
+      </w:r>
+      <w:proofErr w:type="spellEnd"/>
+      <w:r>
+        <w:t xml:space="preserve">. Investigando encontramos una manera de resolver este problema y que era la misma manera en que lo resuelve aplicaciones como </w:t>
+      </w:r>
+      <w:proofErr w:type="spellStart"/>
+      <w:r>
+        <w:t>gmail</w:t>
+      </w:r>
+      <w:proofErr w:type="spellEnd"/>
+      <w:r>
+        <w:t xml:space="preserve"> u otras. Y es la de trabajar la imagen en forma independiente, cargar la imagen y subirla directamente a un servidor independiente del formulario. Luego cuando se completa el resto de la información del formulario se le asocia el ID de la imagen subida y se guarda como otro campo en la BBDD y luego con este ID se puede recuperar la </w:t>
+      </w:r>
+      <w:r>
+        <w:t>imagen con un servicio simple (</w:t>
+      </w:r>
+      <w:proofErr w:type="spellStart"/>
+      <w:r>
+        <w:t>S</w:t>
+      </w:r>
+      <w:r>
+        <w:t>ervlet</w:t>
+      </w:r>
+      <w:proofErr w:type="spellEnd"/>
+      <w:r>
+        <w:t xml:space="preserve"> para visualizar </w:t>
+      </w:r>
+      <w:r>
+        <w:t>imágenes</w:t>
+      </w:r>
+      <w:r>
+        <w:t>)</w:t>
+      </w:r>
+    </w:p>
+    <w:p>
+      <w:pPr>
+        <w:pStyle w:val="Ttulo2"/>
+        <w:numPr>
+          <w:ilvl w:val="0"/>
+          <w:numId w:val="2"/>
+        </w:numPr>
+      </w:pPr>
+      <w:r>
+        <w:t>Manejo de ABM en GWT</w:t>
+      </w:r>
+    </w:p>
+    <w:p>
+      <w:pPr>
+        <w:pStyle w:val="Prrafodelista"/>
+      </w:pPr>
+      <w:r>
+        <w:t>Se entendió que se requería desarrollar un framework propio para el manejo de todos los servicios tipo ABM. Se desarrollo inte</w:t>
+      </w:r>
+      <w:r>
+        <w:t>r</w:t>
+      </w:r>
+      <w:r>
+        <w:t xml:space="preserve">faces que implementan los servicios y los datasource requeridos para que sean integrados rápidamente con el framework GWT y los servicios de </w:t>
+      </w:r>
+      <w:proofErr w:type="spellStart"/>
+      <w:r>
+        <w:t>background</w:t>
+      </w:r>
+      <w:proofErr w:type="spellEnd"/>
+      <w:r>
+        <w:t xml:space="preserve"> con pocas líneas de código.</w:t>
+      </w:r>
+    </w:p>
+    <w:p>
+      <w:pPr>
+        <w:pStyle w:val="Ttulo2"/>
+        <w:numPr>
+          <w:ilvl w:val="0"/>
+          <w:numId w:val="2"/>
+        </w:numPr>
+      </w:pPr>
       <w:r>
         <w:lastRenderedPageBreak/>
-        <w:t xml:space="preserve">mismo imposibilitando levantar la aplicación. Para solucionar el problema se tuvo que cambiar el servidor de aplicaciones por el </w:t>
-      </w:r>
-      <w:proofErr w:type="spellStart"/>
-      <w:r>
-        <w:t>Tomcat</w:t>
-      </w:r>
-      <w:proofErr w:type="spellEnd"/>
-      <w:r>
-        <w:t>.</w:t>
-      </w:r>
-    </w:p>
-    <w:p>
-      <w:pPr>
-        <w:pStyle w:val="Ttulo2"/>
-      </w:pPr>
-      <w:proofErr w:type="spellStart"/>
-      <w:r>
-        <w:t>DBUnit</w:t>
-      </w:r>
-      <w:proofErr w:type="spellEnd"/>
-    </w:p>
-    <w:p>
-      <w:pPr>
-        <w:pStyle w:val="Prrafodelista"/>
-      </w:pPr>
-      <w:r>
-        <w:t xml:space="preserve">Testeo de todos los servicios DAO mediante el uso de </w:t>
-      </w:r>
-      <w:proofErr w:type="spellStart"/>
-      <w:r>
-        <w:t>DBUnit</w:t>
-      </w:r>
-      <w:proofErr w:type="spellEnd"/>
-      <w:r>
-        <w:t>.</w:t>
-      </w:r>
-      <w:r>
-        <w:t xml:space="preserve"> </w:t>
-      </w:r>
-    </w:p>
-    <w:p>
-      <w:pPr>
-        <w:pStyle w:val="Ttulo2"/>
-      </w:pPr>
-      <w:r>
-        <w:t xml:space="preserve">Framework </w:t>
-      </w:r>
-      <w:proofErr w:type="spellStart"/>
-      <w:r>
-        <w:t>Dozer</w:t>
-      </w:r>
-      <w:proofErr w:type="spellEnd"/>
-      <w:r>
-        <w:t>:</w:t>
-      </w:r>
-    </w:p>
-    <w:p>
-      <w:pPr>
-        <w:pStyle w:val="Prrafodelista"/>
-      </w:pPr>
-      <w:r>
-        <w:t xml:space="preserve">Utilización de framework </w:t>
-      </w:r>
-      <w:proofErr w:type="spellStart"/>
-      <w:r>
-        <w:t>Dozer</w:t>
-      </w:r>
-      <w:proofErr w:type="spellEnd"/>
-      <w:r>
-        <w:t xml:space="preserve"> para mapeos entre </w:t>
-      </w:r>
-      <w:proofErr w:type="spellStart"/>
-      <w:r>
-        <w:t>entities</w:t>
-      </w:r>
-      <w:proofErr w:type="spellEnd"/>
-      <w:r>
-        <w:t xml:space="preserve"> y DTO. Dificultad para la correcta implementación e integración con el servicio.</w:t>
-      </w:r>
-    </w:p>
-    <w:p>
-      <w:pPr>
-        <w:pStyle w:val="Ttulo2"/>
-      </w:pPr>
-      <w:proofErr w:type="spellStart"/>
-      <w:r>
-        <w:t>Hibernate</w:t>
-      </w:r>
-      <w:proofErr w:type="spellEnd"/>
-      <w:r>
-        <w:t xml:space="preserve"> </w:t>
-      </w:r>
-      <w:proofErr w:type="spellStart"/>
-      <w:r>
-        <w:t>Session</w:t>
-      </w:r>
-      <w:proofErr w:type="spellEnd"/>
-      <w:r>
-        <w:t>:</w:t>
-      </w:r>
-    </w:p>
-    <w:p>
-      <w:pPr>
-        <w:pStyle w:val="Prrafodelista"/>
-      </w:pPr>
-      <w:r>
-        <w:t xml:space="preserve">Errores al utilizar la sesión de </w:t>
-      </w:r>
-      <w:proofErr w:type="spellStart"/>
-      <w:r>
-        <w:t>hibernate</w:t>
-      </w:r>
-      <w:proofErr w:type="spellEnd"/>
-      <w:r>
-        <w:t xml:space="preserve"> durante servicios concurrentes de la aplicación. Se estaba utilizando en forma incorrecta la sesión de </w:t>
-      </w:r>
-      <w:proofErr w:type="spellStart"/>
-      <w:r>
-        <w:t>hibernate</w:t>
-      </w:r>
-      <w:proofErr w:type="spellEnd"/>
-      <w:r>
-        <w:t xml:space="preserve">, de manera que si dos servicios accedían simultáneamente </w:t>
-      </w:r>
-      <w:proofErr w:type="spellStart"/>
-      <w:r>
-        <w:t>al</w:t>
-      </w:r>
-      <w:proofErr w:type="spellEnd"/>
-      <w:r>
-        <w:t xml:space="preserve"> la solicitud no identificaba que eran el mismo solicitante y entraban en conflicto. Se soluciono </w:t>
-      </w:r>
-      <w:proofErr w:type="spellStart"/>
-      <w:r>
-        <w:t>inicialiazando</w:t>
-      </w:r>
-      <w:proofErr w:type="spellEnd"/>
-      <w:r>
-        <w:t xml:space="preserve"> los DAO en cada servicio y dejando de lado la creación de un </w:t>
-      </w:r>
-      <w:proofErr w:type="spellStart"/>
-      <w:r>
-        <w:t>singleton</w:t>
-      </w:r>
-      <w:proofErr w:type="spellEnd"/>
-      <w:r>
-        <w:t xml:space="preserve"> para el DAO.</w:t>
-      </w:r>
-    </w:p>
-    <w:p>
-      <w:pPr>
-        <w:pStyle w:val="Ttulo2"/>
-      </w:pPr>
-      <w:r>
-        <w:t>Framework para la generación de Reportes (</w:t>
-      </w:r>
-      <w:r>
-        <w:t>GWT-</w:t>
-      </w:r>
-      <w:proofErr w:type="spellStart"/>
-      <w:r>
-        <w:t>Visaulization</w:t>
-      </w:r>
-      <w:proofErr w:type="spellEnd"/>
-      <w:r>
-        <w:t>)</w:t>
-      </w:r>
-    </w:p>
-    <w:p>
-      <w:pPr>
-        <w:pStyle w:val="Prrafodelista"/>
-      </w:pPr>
-      <w:r>
-        <w:t xml:space="preserve">Los reportes que </w:t>
-      </w:r>
-      <w:r>
-        <w:t>ofrecía</w:t>
-      </w:r>
-      <w:r>
-        <w:t xml:space="preserve"> el framework </w:t>
-      </w:r>
-      <w:proofErr w:type="spellStart"/>
-      <w:r>
-        <w:t>smartgwt</w:t>
-      </w:r>
-      <w:proofErr w:type="spellEnd"/>
-      <w:r>
-        <w:t xml:space="preserve"> eran pagos.</w:t>
-      </w:r>
-      <w:r>
-        <w:t xml:space="preserve"> Por lo que se </w:t>
-      </w:r>
-      <w:r>
-        <w:t>decidió</w:t>
-      </w:r>
-      <w:r>
-        <w:t xml:space="preserve"> investigar otros </w:t>
-      </w:r>
-      <w:proofErr w:type="spellStart"/>
-      <w:r>
-        <w:t>frameworks</w:t>
-      </w:r>
-      <w:proofErr w:type="spellEnd"/>
-      <w:r>
-        <w:t xml:space="preserve"> </w:t>
-      </w:r>
-      <w:r>
-        <w:t>gratuitos</w:t>
-      </w:r>
-      <w:r>
-        <w:t xml:space="preserve">. El problema es que los que se encontraron estaban desarrollados sobre GWT y no sobre </w:t>
-      </w:r>
-      <w:proofErr w:type="spellStart"/>
-      <w:r>
-        <w:t>smartGWT</w:t>
-      </w:r>
-      <w:proofErr w:type="spellEnd"/>
-      <w:r>
-        <w:t xml:space="preserve">. Este inconveniente trajo el problema que el reporte no podía ser </w:t>
-      </w:r>
-      <w:r>
-        <w:t>adherido</w:t>
-      </w:r>
-      <w:r>
-        <w:t xml:space="preserve"> a los </w:t>
-      </w:r>
-      <w:proofErr w:type="spellStart"/>
-      <w:r>
-        <w:t>layout</w:t>
-      </w:r>
-      <w:proofErr w:type="spellEnd"/>
-      <w:r>
-        <w:t xml:space="preserve"> de </w:t>
-      </w:r>
-      <w:proofErr w:type="spellStart"/>
-      <w:r>
-        <w:t>smartgwt</w:t>
-      </w:r>
-      <w:proofErr w:type="spellEnd"/>
-      <w:r>
-        <w:t xml:space="preserve">. </w:t>
-      </w:r>
-    </w:p>
-    <w:p>
-      <w:pPr>
-        <w:pStyle w:val="Prrafodelista"/>
-      </w:pPr>
-      <w:r>
-        <w:t>La solución al problema fue la de escribir código JSNI (</w:t>
-      </w:r>
-      <w:r>
-        <w:t>JavaS</w:t>
-      </w:r>
-      <w:r>
-        <w:t xml:space="preserve">cript </w:t>
-      </w:r>
-      <w:proofErr w:type="spellStart"/>
-      <w:r>
-        <w:t>Native</w:t>
-      </w:r>
-      <w:proofErr w:type="spellEnd"/>
-      <w:r>
-        <w:t xml:space="preserve"> Interface) para realizar la adaptación entre los dos componentes. Se escribió código nativo de manera que los dos lo puedan entender y no tener problemas.</w:t>
-      </w:r>
-    </w:p>
-    <w:p>
-      <w:pPr>
-        <w:pStyle w:val="Ttulo2"/>
-      </w:pPr>
-      <w:r>
-        <w:t>Carga de imágenes en GWT y SmartGWT</w:t>
-      </w:r>
-    </w:p>
-    <w:p>
-      <w:pPr>
-        <w:pStyle w:val="Prrafodelista"/>
-      </w:pPr>
-      <w:r>
-        <w:t>La carga de imágenes en GWT es complicada</w:t>
-      </w:r>
-      <w:r>
-        <w:t xml:space="preserve">, debido a que </w:t>
-      </w:r>
-      <w:r>
-        <w:t>todos</w:t>
-      </w:r>
-      <w:r>
-        <w:t xml:space="preserve"> los servicios son asincrónicos e independientes. El problema que encontramos fue que teníamos el manejo  </w:t>
-      </w:r>
-      <w:r>
-        <w:t>de los usuarios</w:t>
-      </w:r>
-      <w:r>
-        <w:t xml:space="preserve"> y queríamos que estos puedan llegar a cargar imágenes a sus perfiles de manera que luego en la asignación pueda </w:t>
-      </w:r>
-      <w:r>
-        <w:t>realizarse</w:t>
-      </w:r>
-      <w:r>
-        <w:t xml:space="preserve"> en forma mucho </w:t>
-      </w:r>
-      <w:r>
-        <w:t>más</w:t>
-      </w:r>
-      <w:r>
-        <w:t xml:space="preserve"> amigable.</w:t>
-      </w:r>
-      <w:r>
-        <w:t xml:space="preserve"> Al intentar realizar esto con un </w:t>
-      </w:r>
-      <w:proofErr w:type="spellStart"/>
-      <w:r>
-        <w:t>form</w:t>
-      </w:r>
-      <w:proofErr w:type="spellEnd"/>
-      <w:r>
-        <w:t xml:space="preserve"> de </w:t>
-      </w:r>
-      <w:proofErr w:type="spellStart"/>
-      <w:r>
-        <w:t>Smartgwt</w:t>
-      </w:r>
-      <w:proofErr w:type="spellEnd"/>
-      <w:r>
-        <w:t xml:space="preserve"> nos dimos cuenta que este no soporta imágenes como ítems del </w:t>
-      </w:r>
-      <w:proofErr w:type="spellStart"/>
-      <w:r>
-        <w:t>form</w:t>
-      </w:r>
-      <w:proofErr w:type="spellEnd"/>
-      <w:r>
-        <w:t xml:space="preserve">. Investigando encontramos una manera de resolver este problema y que era la misma manera en que lo resuelve aplicaciones como </w:t>
-      </w:r>
-      <w:proofErr w:type="spellStart"/>
-      <w:r>
-        <w:t>gmail</w:t>
-      </w:r>
-      <w:proofErr w:type="spellEnd"/>
-      <w:r>
-        <w:t xml:space="preserve"> u otras. Y es la de trabajar la imagen en forma independiente, cargar la imagen y subirla directamente a un servidor independiente del formulario. Luego cuando se completa el resto de la información del formulario se le asocia el ID de la imagen subida y se guarda como otro campo en la BBDD y luego con este ID se puede recuperar la imagen con un servicio simple (</w:t>
-      </w:r>
-      <w:proofErr w:type="spellStart"/>
-      <w:r>
-        <w:t>servlet</w:t>
-      </w:r>
-      <w:proofErr w:type="spellEnd"/>
-      <w:r>
-        <w:t xml:space="preserve"> para visualizar </w:t>
-      </w:r>
-      <w:r>
-        <w:t>imágenes</w:t>
-      </w:r>
-      <w:r>
-        <w:t>)</w:t>
-      </w:r>
-    </w:p>
-    <w:p>
-      <w:pPr>
-        <w:pStyle w:val="Ttulo2"/>
-      </w:pPr>
-      <w:r>
-        <w:t>Manejo de ABM en GWT</w:t>
-      </w:r>
-    </w:p>
-    <w:p>
-      <w:pPr>
-        <w:pStyle w:val="Prrafodelista"/>
-      </w:pPr>
-      <w:r>
-        <w:t>Se entendió que se requería desarrollar un framework propio para el manejo de todos los servicios tipo ABM. Se desarrollo inte</w:t>
-      </w:r>
-      <w:r>
-        <w:t>r</w:t>
-      </w:r>
-      <w:r>
-        <w:t xml:space="preserve">faces que implementan los servicios y los </w:t>
-      </w:r>
-      <w:r>
-        <w:lastRenderedPageBreak/>
-        <w:t xml:space="preserve">datasource requeridos para que sean integrados rápidamente con el framework GWT y los servicios de </w:t>
-      </w:r>
-      <w:proofErr w:type="spellStart"/>
-      <w:r>
-        <w:t>background</w:t>
-      </w:r>
-      <w:proofErr w:type="spellEnd"/>
-      <w:r>
-        <w:t xml:space="preserve"> con pocas líneas de código.</w:t>
-      </w:r>
-    </w:p>
-    <w:p>
-      <w:pPr>
-        <w:pStyle w:val="Ttulo2"/>
-      </w:pPr>
-      <w:r>
         <w:t xml:space="preserve">Utilización del </w:t>
       </w:r>
       <w:proofErr w:type="spellStart"/>
@@ -717,6 +1256,7 @@
       <w:r>
         <w:t xml:space="preserve"> en </w:t>
       </w:r>
+      <w:proofErr w:type="spellStart"/>
       <w:r>
         <w:t>S</w:t>
       </w:r>
@@ -729,6 +1269,7 @@
       <w:r>
         <w:t>rtGWT</w:t>
       </w:r>
+      <w:proofErr w:type="spellEnd"/>
     </w:p>
     <w:p>
       <w:pPr>
@@ -748,6 +1289,8 @@
       <w:r>
         <w:t xml:space="preserve"> de manera que se volvió a trabajar con servicios en forma indirecta. </w:t>
       </w:r>
+      <w:bookmarkStart w:id="0" w:name="_GoBack"/>
+      <w:bookmarkEnd w:id="0"/>
     </w:p>
     <w:p>
       <w:pPr>
@@ -770,6 +1313,92 @@
 <file path=word/numbering.xml><?xml version="1.0" encoding="utf-8"?>
 <w:numbering xmlns:wpc="http://schemas.microsoft.com/office/word/2010/wordprocessingCanvas" xmlns:mc="http://schemas.openxmlformats.org/markup-compatibility/2006" xmlns:o="urn:schemas-microsoft-com:office:office" xmlns:r="http://schemas.openxmlformats.org/officeDocument/2006/relationships" xmlns:m="http://schemas.openxmlformats.org/officeDocument/2006/math" xmlns:v="urn:schemas-microsoft-com:vml" xmlns:wp14="http://schemas.microsoft.com/office/word/2010/wordprocessingDrawing" xmlns:wp="http://schemas.openxmlformats.org/drawingml/2006/wordprocessingDrawing" xmlns:w10="urn:schemas-microsoft-com:office:word" xmlns:w="http://schemas.openxmlformats.org/wordprocessingml/2006/main" xmlns:w14="http://schemas.microsoft.com/office/word/2010/wordml" xmlns:wpg="http://schemas.microsoft.com/office/word/2010/wordprocessingGroup" xmlns:wpi="http://schemas.microsoft.com/office/word/2010/wordprocessingInk" xmlns:wne="http://schemas.microsoft.com/office/word/2006/wordml" xmlns:wps="http://schemas.microsoft.com/office/word/2010/wordprocessingShape" mc:Ignorable="w14 wp14">
   <w:abstractNum w:abstractNumId="0">
+    <w:nsid w:val="15E242D5"/>
+    <w:multiLevelType w:val="hybridMultilevel"/>
+    <w:tmpl w:val="53CE574E"/>
+    <w:lvl w:ilvl="0" w:tplc="2C0A000F">
+      <w:start w:val="1"/>
+      <w:numFmt w:val="decimal"/>
+      <w:lvlText w:val="%1."/>
+      <w:lvlJc w:val="left"/>
+      <w:pPr>
+        <w:ind w:left="360" w:hanging="360"/>
+      </w:pPr>
+    </w:lvl>
+    <w:lvl w:ilvl="1" w:tplc="2C0A0019" w:tentative="1">
+      <w:start w:val="1"/>
+      <w:numFmt w:val="lowerLetter"/>
+      <w:lvlText w:val="%2."/>
+      <w:lvlJc w:val="left"/>
+      <w:pPr>
+        <w:ind w:left="1080" w:hanging="360"/>
+      </w:pPr>
+    </w:lvl>
+    <w:lvl w:ilvl="2" w:tplc="2C0A001B" w:tentative="1">
+      <w:start w:val="1"/>
+      <w:numFmt w:val="lowerRoman"/>
+      <w:lvlText w:val="%3."/>
+      <w:lvlJc w:val="right"/>
+      <w:pPr>
+        <w:ind w:left="1800" w:hanging="180"/>
+      </w:pPr>
+    </w:lvl>
+    <w:lvl w:ilvl="3" w:tplc="2C0A000F" w:tentative="1">
+      <w:start w:val="1"/>
+      <w:numFmt w:val="decimal"/>
+      <w:lvlText w:val="%4."/>
+      <w:lvlJc w:val="left"/>
+      <w:pPr>
+        <w:ind w:left="2520" w:hanging="360"/>
+      </w:pPr>
+    </w:lvl>
+    <w:lvl w:ilvl="4" w:tplc="2C0A0019" w:tentative="1">
+      <w:start w:val="1"/>
+      <w:numFmt w:val="lowerLetter"/>
+      <w:lvlText w:val="%5."/>
+      <w:lvlJc w:val="left"/>
+      <w:pPr>
+        <w:ind w:left="3240" w:hanging="360"/>
+      </w:pPr>
+    </w:lvl>
+    <w:lvl w:ilvl="5" w:tplc="2C0A001B" w:tentative="1">
+      <w:start w:val="1"/>
+      <w:numFmt w:val="lowerRoman"/>
+      <w:lvlText w:val="%6."/>
+      <w:lvlJc w:val="right"/>
+      <w:pPr>
+        <w:ind w:left="3960" w:hanging="180"/>
+      </w:pPr>
+    </w:lvl>
+    <w:lvl w:ilvl="6" w:tplc="2C0A000F" w:tentative="1">
+      <w:start w:val="1"/>
+      <w:numFmt w:val="decimal"/>
+      <w:lvlText w:val="%7."/>
+      <w:lvlJc w:val="left"/>
+      <w:pPr>
+        <w:ind w:left="4680" w:hanging="360"/>
+      </w:pPr>
+    </w:lvl>
+    <w:lvl w:ilvl="7" w:tplc="2C0A0019" w:tentative="1">
+      <w:start w:val="1"/>
+      <w:numFmt w:val="lowerLetter"/>
+      <w:lvlText w:val="%8."/>
+      <w:lvlJc w:val="left"/>
+      <w:pPr>
+        <w:ind w:left="5400" w:hanging="360"/>
+      </w:pPr>
+    </w:lvl>
+    <w:lvl w:ilvl="8" w:tplc="2C0A001B" w:tentative="1">
+      <w:start w:val="1"/>
+      <w:numFmt w:val="lowerRoman"/>
+      <w:lvlText w:val="%9."/>
+      <w:lvlJc w:val="right"/>
+      <w:pPr>
+        <w:ind w:left="6120" w:hanging="180"/>
+      </w:pPr>
+    </w:lvl>
+  </w:abstractNum>
+  <w:abstractNum w:abstractNumId="1">
     <w:nsid w:val="5B727EF0"/>
     <w:multiLevelType w:val="hybridMultilevel"/>
     <w:tmpl w:val="FDEA8080"/>
@@ -856,6 +1485,9 @@
     </w:lvl>
   </w:abstractNum>
   <w:num w:numId="1">
+    <w:abstractNumId w:val="1"/>
+  </w:num>
+  <w:num w:numId="2">
     <w:abstractNumId w:val="0"/>
   </w:num>
 </w:numbering>

</xml_diff>